<commit_message>
cv updated and picutres updated
</commit_message>
<xml_diff>
--- a/pdf/DanielleBlumsteinCV_11_15_21.docx
+++ b/pdf/DanielleBlumsteinCV_11_15_21.docx
@@ -1,6 +1,6 @@
 
 <file path=word/document.xml><?xml version="1.0" encoding="utf-8"?>
-<w:document xmlns:wpc="http://schemas.microsoft.com/office/word/2010/wordprocessingCanvas" xmlns:cx="http://schemas.microsoft.com/office/drawing/2014/chartex" xmlns:cx1="http://schemas.microsoft.com/office/drawing/2015/9/8/chartex" xmlns:cx2="http://schemas.microsoft.com/office/drawing/2015/10/21/chartex" xmlns:cx3="http://schemas.microsoft.com/office/drawing/2016/5/9/chartex" xmlns:cx4="http://schemas.microsoft.com/office/drawing/2016/5/10/chartex" xmlns:cx5="http://schemas.microsoft.com/office/drawing/2016/5/11/chartex" xmlns:cx6="http://schemas.microsoft.com/office/drawing/2016/5/12/chartex" xmlns:cx7="http://schemas.microsoft.com/office/drawing/2016/5/13/chartex" xmlns:cx8="http://schemas.microsoft.com/office/drawing/2016/5/14/chartex" xmlns:mc="http://schemas.openxmlformats.org/markup-compatibility/2006" xmlns:aink="http://schemas.microsoft.com/office/drawing/2016/ink" xmlns:am3d="http://schemas.microsoft.com/office/drawing/2017/model3d" xmlns:o="urn:schemas-microsoft-com:office:office" xmlns:r="http://schemas.openxmlformats.org/officeDocument/2006/relationships" xmlns:m="http://schemas.openxmlformats.org/officeDocument/2006/math" xmlns:v="urn:schemas-microsoft-com:vml" xmlns:wp14="http://schemas.microsoft.com/office/word/2010/wordprocessingDrawing" xmlns:wp="http://schemas.openxmlformats.org/drawingml/2006/wordprocessingDrawing" xmlns:w10="urn:schemas-microsoft-com:office:word" xmlns:w="http://schemas.openxmlformats.org/wordprocessingml/2006/main" xmlns:w14="http://schemas.microsoft.com/office/word/2010/wordml" xmlns:w15="http://schemas.microsoft.com/office/word/2012/wordml" xmlns:w16cex="http://schemas.microsoft.com/office/word/2018/wordml/cex" xmlns:w16cid="http://schemas.microsoft.com/office/word/2016/wordml/cid" xmlns:w16="http://schemas.microsoft.com/office/word/2018/wordml" xmlns:w16sdtdh="http://schemas.microsoft.com/office/word/2020/wordml/sdtdatahash" xmlns:w16se="http://schemas.microsoft.com/office/word/2015/wordml/symex" xmlns:wpg="http://schemas.microsoft.com/office/word/2010/wordprocessingGroup" xmlns:wpi="http://schemas.microsoft.com/office/word/2010/wordprocessingInk" xmlns:wne="http://schemas.microsoft.com/office/word/2006/wordml" xmlns:wps="http://schemas.microsoft.com/office/word/2010/wordprocessingShape" mc:Ignorable="w14 w15 w16se w16cid w16 w16cex w16sdtdh wp14">
+<w:document xmlns:wpc="http://schemas.microsoft.com/office/word/2010/wordprocessingCanvas" xmlns:cx="http://schemas.microsoft.com/office/drawing/2014/chartex" xmlns:cx1="http://schemas.microsoft.com/office/drawing/2015/9/8/chartex" xmlns:cx2="http://schemas.microsoft.com/office/drawing/2015/10/21/chartex" xmlns:cx3="http://schemas.microsoft.com/office/drawing/2016/5/9/chartex" xmlns:cx4="http://schemas.microsoft.com/office/drawing/2016/5/10/chartex" xmlns:cx5="http://schemas.microsoft.com/office/drawing/2016/5/11/chartex" xmlns:cx6="http://schemas.microsoft.com/office/drawing/2016/5/12/chartex" xmlns:cx7="http://schemas.microsoft.com/office/drawing/2016/5/13/chartex" xmlns:cx8="http://schemas.microsoft.com/office/drawing/2016/5/14/chartex" xmlns:mc="http://schemas.openxmlformats.org/markup-compatibility/2006" xmlns:aink="http://schemas.microsoft.com/office/drawing/2016/ink" xmlns:am3d="http://schemas.microsoft.com/office/drawing/2017/model3d" xmlns:o="urn:schemas-microsoft-com:office:office" xmlns:oel="http://schemas.microsoft.com/office/2019/extlst" xmlns:r="http://schemas.openxmlformats.org/officeDocument/2006/relationships" xmlns:m="http://schemas.openxmlformats.org/officeDocument/2006/math" xmlns:v="urn:schemas-microsoft-com:vml" xmlns:wp14="http://schemas.microsoft.com/office/word/2010/wordprocessingDrawing" xmlns:wp="http://schemas.openxmlformats.org/drawingml/2006/wordprocessingDrawing" xmlns:w10="urn:schemas-microsoft-com:office:word" xmlns:w="http://schemas.openxmlformats.org/wordprocessingml/2006/main" xmlns:w14="http://schemas.microsoft.com/office/word/2010/wordml" xmlns:w15="http://schemas.microsoft.com/office/word/2012/wordml" xmlns:w16cex="http://schemas.microsoft.com/office/word/2018/wordml/cex" xmlns:w16cid="http://schemas.microsoft.com/office/word/2016/wordml/cid" xmlns:w16="http://schemas.microsoft.com/office/word/2018/wordml" xmlns:w16sdtdh="http://schemas.microsoft.com/office/word/2020/wordml/sdtdatahash" xmlns:w16se="http://schemas.microsoft.com/office/word/2015/wordml/symex" xmlns:wpg="http://schemas.microsoft.com/office/word/2010/wordprocessingGroup" xmlns:wpi="http://schemas.microsoft.com/office/word/2010/wordprocessingInk" xmlns:wne="http://schemas.microsoft.com/office/word/2006/wordml" xmlns:wps="http://schemas.microsoft.com/office/word/2010/wordprocessingShape" mc:Ignorable="w14 w15 w16se w16cid w16 w16cex w16sdtdh wp14">
   <w:body>
     <w:p>
       <w:pPr>
@@ -642,7 +642,7 @@
                 <v:stroke joinstyle="miter"/>
                 <v:path gradientshapeok="t" o:connecttype="rect"/>
               </v:shapetype>
-              <v:shape id="Text Box 1" o:spid="_x0000_s1026" type="#_x0000_t202" style="position:absolute;margin-left:-12pt;margin-top:-40.7pt;width:265.85pt;height:50.7pt;z-index:251662336;visibility:visible;mso-wrap-style:square;mso-width-percent:0;mso-wrap-distance-left:9pt;mso-wrap-distance-top:0;mso-wrap-distance-right:9pt;mso-wrap-distance-bottom:0;mso-position-horizontal:absolute;mso-position-horizontal-relative:text;mso-position-vertical:absolute;mso-position-vertical-relative:text;mso-width-percent:0;mso-width-relative:margin;v-text-anchor:top" o:gfxdata="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" fillcolor="black [3213]" strokecolor="black [3213]" strokeweight=".5pt">
+              <v:shape id="Text Box 1" o:spid="_x0000_s1026" type="#_x0000_t202" style="position:absolute;margin-left:-12pt;margin-top:-40.7pt;width:265.85pt;height:50.7pt;z-index:251662336;visibility:visible;mso-wrap-style:square;mso-width-percent:0;mso-wrap-distance-left:9pt;mso-wrap-distance-top:0;mso-wrap-distance-right:9pt;mso-wrap-distance-bottom:0;mso-position-horizontal:absolute;mso-position-horizontal-relative:text;mso-position-vertical:absolute;mso-position-vertical-relative:text;mso-width-percent:0;mso-width-relative:margin;v-text-anchor:top" o:gfxdata="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" fillcolor="black [3213]" strokecolor="black [3213]" strokeweight=".5pt">
                 <v:textbox>
                   <w:txbxContent>
                     <w:p>
@@ -859,7 +859,7 @@
           </mc:Choice>
           <mc:Fallback>
             <w:pict>
-              <v:shape w14:anchorId="71F235F8" id="Text Box 2" o:spid="_x0000_s1027" type="#_x0000_t202" style="position:absolute;margin-left:351.8pt;margin-top:-19.8pt;width:216.3pt;height:66.6pt;z-index:251664384;visibility:visible;mso-wrap-style:square;mso-width-percent:0;mso-height-percent:0;mso-wrap-distance-left:9pt;mso-wrap-distance-top:0;mso-wrap-distance-right:9pt;mso-wrap-distance-bottom:0;mso-position-horizontal:absolute;mso-position-horizontal-relative:text;mso-position-vertical:absolute;mso-position-vertical-relative:text;mso-width-percent:0;mso-height-percent:0;mso-width-relative:margin;mso-height-relative:margin;v-text-anchor:top" o:gfxdata="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" fillcolor="black [3213]" strokecolor="black [3213]" strokeweight=".5pt">
+              <v:shape w14:anchorId="71F235F8" id="Text Box 2" o:spid="_x0000_s1027" type="#_x0000_t202" style="position:absolute;margin-left:351.8pt;margin-top:-19.8pt;width:216.3pt;height:66.6pt;z-index:251664384;visibility:visible;mso-wrap-style:square;mso-width-percent:0;mso-height-percent:0;mso-wrap-distance-left:9pt;mso-wrap-distance-top:0;mso-wrap-distance-right:9pt;mso-wrap-distance-bottom:0;mso-position-horizontal:absolute;mso-position-horizontal-relative:text;mso-position-vertical:absolute;mso-position-vertical-relative:text;mso-width-percent:0;mso-height-percent:0;mso-width-relative:margin;mso-height-relative:margin;v-text-anchor:top" o:gfxdata="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" fillcolor="black [3213]" strokecolor="black [3213]" strokeweight=".5pt">
                 <v:textbox>
                   <w:txbxContent>
                     <w:p>
@@ -1122,7 +1122,13 @@
         <w:t>Blumstein DM</w:t>
       </w:r>
       <w:r>
-        <w:t xml:space="preserve">, Colella, JP, and </w:t>
+        <w:t xml:space="preserve">, Colella, JP, </w:t>
+      </w:r>
+      <w:r>
+        <w:t xml:space="preserve">E Linder, </w:t>
+      </w:r>
+      <w:r>
+        <w:t xml:space="preserve">and </w:t>
       </w:r>
       <w:proofErr w:type="spellStart"/>
       <w:r>
@@ -1130,16 +1136,25 @@
       </w:r>
       <w:proofErr w:type="spellEnd"/>
       <w:r>
-        <w:t>, MD</w:t>
-      </w:r>
-      <w:r>
-        <w:t>.</w:t>
-      </w:r>
-      <w:r>
-        <w:t xml:space="preserve"> (In Prep). </w:t>
-      </w:r>
-      <w:r>
-        <w:t>Evaporative water loss driven by low fat diet in desert-adapted mice.</w:t>
+        <w:t xml:space="preserve">, MD. </w:t>
+      </w:r>
+      <w:r>
+        <w:t xml:space="preserve">High total </w:t>
+      </w:r>
+      <w:r>
+        <w:t>water loss driven by low</w:t>
+      </w:r>
+      <w:r>
+        <w:t>-</w:t>
+      </w:r>
+      <w:r>
+        <w:t>fat diet in desert-adapted mice.</w:t>
+      </w:r>
+      <w:r>
+        <w:t xml:space="preserve"> </w:t>
+      </w:r>
+      <w:r>
+        <w:t>bioRxiv 2022.04.15.488461; doi: https://doi.org/10.1101/2022.04.15.488461</w:t>
       </w:r>
     </w:p>
     <w:p/>
@@ -8523,7 +8538,7 @@
 </file>
 
 <file path=word/endnotes.xml><?xml version="1.0" encoding="utf-8"?>
-<w:endnotes xmlns:wpc="http://schemas.microsoft.com/office/word/2010/wordprocessingCanvas" xmlns:cx="http://schemas.microsoft.com/office/drawing/2014/chartex" xmlns:cx1="http://schemas.microsoft.com/office/drawing/2015/9/8/chartex" xmlns:cx2="http://schemas.microsoft.com/office/drawing/2015/10/21/chartex" xmlns:cx3="http://schemas.microsoft.com/office/drawing/2016/5/9/chartex" xmlns:cx4="http://schemas.microsoft.com/office/drawing/2016/5/10/chartex" xmlns:cx5="http://schemas.microsoft.com/office/drawing/2016/5/11/chartex" xmlns:cx6="http://schemas.microsoft.com/office/drawing/2016/5/12/chartex" xmlns:cx7="http://schemas.microsoft.com/office/drawing/2016/5/13/chartex" xmlns:cx8="http://schemas.microsoft.com/office/drawing/2016/5/14/chartex" xmlns:mc="http://schemas.openxmlformats.org/markup-compatibility/2006" xmlns:aink="http://schemas.microsoft.com/office/drawing/2016/ink" xmlns:am3d="http://schemas.microsoft.com/office/drawing/2017/model3d" xmlns:o="urn:schemas-microsoft-com:office:office" xmlns:r="http://schemas.openxmlformats.org/officeDocument/2006/relationships" xmlns:m="http://schemas.openxmlformats.org/officeDocument/2006/math" xmlns:v="urn:schemas-microsoft-com:vml" xmlns:wp14="http://schemas.microsoft.com/office/word/2010/wordprocessingDrawing" xmlns:wp="http://schemas.openxmlformats.org/drawingml/2006/wordprocessingDrawing" xmlns:w10="urn:schemas-microsoft-com:office:word" xmlns:w="http://schemas.openxmlformats.org/wordprocessingml/2006/main" xmlns:w14="http://schemas.microsoft.com/office/word/2010/wordml" xmlns:w15="http://schemas.microsoft.com/office/word/2012/wordml" xmlns:w16cex="http://schemas.microsoft.com/office/word/2018/wordml/cex" xmlns:w16cid="http://schemas.microsoft.com/office/word/2016/wordml/cid" xmlns:w16="http://schemas.microsoft.com/office/word/2018/wordml" xmlns:w16sdtdh="http://schemas.microsoft.com/office/word/2020/wordml/sdtdatahash" xmlns:w16se="http://schemas.microsoft.com/office/word/2015/wordml/symex" xmlns:wpg="http://schemas.microsoft.com/office/word/2010/wordprocessingGroup" xmlns:wpi="http://schemas.microsoft.com/office/word/2010/wordprocessingInk" xmlns:wne="http://schemas.microsoft.com/office/word/2006/wordml" xmlns:wps="http://schemas.microsoft.com/office/word/2010/wordprocessingShape" mc:Ignorable="w14 w15 w16se w16cid w16 w16cex w16sdtdh wp14">
+<w:endnotes xmlns:wpc="http://schemas.microsoft.com/office/word/2010/wordprocessingCanvas" xmlns:cx="http://schemas.microsoft.com/office/drawing/2014/chartex" xmlns:cx1="http://schemas.microsoft.com/office/drawing/2015/9/8/chartex" xmlns:cx2="http://schemas.microsoft.com/office/drawing/2015/10/21/chartex" xmlns:cx3="http://schemas.microsoft.com/office/drawing/2016/5/9/chartex" xmlns:cx4="http://schemas.microsoft.com/office/drawing/2016/5/10/chartex" xmlns:cx5="http://schemas.microsoft.com/office/drawing/2016/5/11/chartex" xmlns:cx6="http://schemas.microsoft.com/office/drawing/2016/5/12/chartex" xmlns:cx7="http://schemas.microsoft.com/office/drawing/2016/5/13/chartex" xmlns:cx8="http://schemas.microsoft.com/office/drawing/2016/5/14/chartex" xmlns:mc="http://schemas.openxmlformats.org/markup-compatibility/2006" xmlns:aink="http://schemas.microsoft.com/office/drawing/2016/ink" xmlns:am3d="http://schemas.microsoft.com/office/drawing/2017/model3d" xmlns:o="urn:schemas-microsoft-com:office:office" xmlns:oel="http://schemas.microsoft.com/office/2019/extlst" xmlns:r="http://schemas.openxmlformats.org/officeDocument/2006/relationships" xmlns:m="http://schemas.openxmlformats.org/officeDocument/2006/math" xmlns:v="urn:schemas-microsoft-com:vml" xmlns:wp14="http://schemas.microsoft.com/office/word/2010/wordprocessingDrawing" xmlns:wp="http://schemas.openxmlformats.org/drawingml/2006/wordprocessingDrawing" xmlns:w10="urn:schemas-microsoft-com:office:word" xmlns:w="http://schemas.openxmlformats.org/wordprocessingml/2006/main" xmlns:w14="http://schemas.microsoft.com/office/word/2010/wordml" xmlns:w15="http://schemas.microsoft.com/office/word/2012/wordml" xmlns:w16cex="http://schemas.microsoft.com/office/word/2018/wordml/cex" xmlns:w16cid="http://schemas.microsoft.com/office/word/2016/wordml/cid" xmlns:w16="http://schemas.microsoft.com/office/word/2018/wordml" xmlns:w16sdtdh="http://schemas.microsoft.com/office/word/2020/wordml/sdtdatahash" xmlns:w16se="http://schemas.microsoft.com/office/word/2015/wordml/symex" xmlns:wpg="http://schemas.microsoft.com/office/word/2010/wordprocessingGroup" xmlns:wpi="http://schemas.microsoft.com/office/word/2010/wordprocessingInk" xmlns:wne="http://schemas.microsoft.com/office/word/2006/wordml" xmlns:wps="http://schemas.microsoft.com/office/word/2010/wordprocessingShape" mc:Ignorable="w14 w15 w16se w16cid w16 w16cex w16sdtdh wp14">
   <w:endnote w:type="separator" w:id="-1">
     <w:p>
       <w:r>
@@ -8542,7 +8557,7 @@
 </file>
 
 <file path=word/footnotes.xml><?xml version="1.0" encoding="utf-8"?>
-<w:footnotes xmlns:wpc="http://schemas.microsoft.com/office/word/2010/wordprocessingCanvas" xmlns:cx="http://schemas.microsoft.com/office/drawing/2014/chartex" xmlns:cx1="http://schemas.microsoft.com/office/drawing/2015/9/8/chartex" xmlns:cx2="http://schemas.microsoft.com/office/drawing/2015/10/21/chartex" xmlns:cx3="http://schemas.microsoft.com/office/drawing/2016/5/9/chartex" xmlns:cx4="http://schemas.microsoft.com/office/drawing/2016/5/10/chartex" xmlns:cx5="http://schemas.microsoft.com/office/drawing/2016/5/11/chartex" xmlns:cx6="http://schemas.microsoft.com/office/drawing/2016/5/12/chartex" xmlns:cx7="http://schemas.microsoft.com/office/drawing/2016/5/13/chartex" xmlns:cx8="http://schemas.microsoft.com/office/drawing/2016/5/14/chartex" xmlns:mc="http://schemas.openxmlformats.org/markup-compatibility/2006" xmlns:aink="http://schemas.microsoft.com/office/drawing/2016/ink" xmlns:am3d="http://schemas.microsoft.com/office/drawing/2017/model3d" xmlns:o="urn:schemas-microsoft-com:office:office" xmlns:r="http://schemas.openxmlformats.org/officeDocument/2006/relationships" xmlns:m="http://schemas.openxmlformats.org/officeDocument/2006/math" xmlns:v="urn:schemas-microsoft-com:vml" xmlns:wp14="http://schemas.microsoft.com/office/word/2010/wordprocessingDrawing" xmlns:wp="http://schemas.openxmlformats.org/drawingml/2006/wordprocessingDrawing" xmlns:w10="urn:schemas-microsoft-com:office:word" xmlns:w="http://schemas.openxmlformats.org/wordprocessingml/2006/main" xmlns:w14="http://schemas.microsoft.com/office/word/2010/wordml" xmlns:w15="http://schemas.microsoft.com/office/word/2012/wordml" xmlns:w16cex="http://schemas.microsoft.com/office/word/2018/wordml/cex" xmlns:w16cid="http://schemas.microsoft.com/office/word/2016/wordml/cid" xmlns:w16="http://schemas.microsoft.com/office/word/2018/wordml" xmlns:w16sdtdh="http://schemas.microsoft.com/office/word/2020/wordml/sdtdatahash" xmlns:w16se="http://schemas.microsoft.com/office/word/2015/wordml/symex" xmlns:wpg="http://schemas.microsoft.com/office/word/2010/wordprocessingGroup" xmlns:wpi="http://schemas.microsoft.com/office/word/2010/wordprocessingInk" xmlns:wne="http://schemas.microsoft.com/office/word/2006/wordml" xmlns:wps="http://schemas.microsoft.com/office/word/2010/wordprocessingShape" mc:Ignorable="w14 w15 w16se w16cid w16 w16cex w16sdtdh wp14">
+<w:footnotes xmlns:wpc="http://schemas.microsoft.com/office/word/2010/wordprocessingCanvas" xmlns:cx="http://schemas.microsoft.com/office/drawing/2014/chartex" xmlns:cx1="http://schemas.microsoft.com/office/drawing/2015/9/8/chartex" xmlns:cx2="http://schemas.microsoft.com/office/drawing/2015/10/21/chartex" xmlns:cx3="http://schemas.microsoft.com/office/drawing/2016/5/9/chartex" xmlns:cx4="http://schemas.microsoft.com/office/drawing/2016/5/10/chartex" xmlns:cx5="http://schemas.microsoft.com/office/drawing/2016/5/11/chartex" xmlns:cx6="http://schemas.microsoft.com/office/drawing/2016/5/12/chartex" xmlns:cx7="http://schemas.microsoft.com/office/drawing/2016/5/13/chartex" xmlns:cx8="http://schemas.microsoft.com/office/drawing/2016/5/14/chartex" xmlns:mc="http://schemas.openxmlformats.org/markup-compatibility/2006" xmlns:aink="http://schemas.microsoft.com/office/drawing/2016/ink" xmlns:am3d="http://schemas.microsoft.com/office/drawing/2017/model3d" xmlns:o="urn:schemas-microsoft-com:office:office" xmlns:oel="http://schemas.microsoft.com/office/2019/extlst" xmlns:r="http://schemas.openxmlformats.org/officeDocument/2006/relationships" xmlns:m="http://schemas.openxmlformats.org/officeDocument/2006/math" xmlns:v="urn:schemas-microsoft-com:vml" xmlns:wp14="http://schemas.microsoft.com/office/word/2010/wordprocessingDrawing" xmlns:wp="http://schemas.openxmlformats.org/drawingml/2006/wordprocessingDrawing" xmlns:w10="urn:schemas-microsoft-com:office:word" xmlns:w="http://schemas.openxmlformats.org/wordprocessingml/2006/main" xmlns:w14="http://schemas.microsoft.com/office/word/2010/wordml" xmlns:w15="http://schemas.microsoft.com/office/word/2012/wordml" xmlns:w16cex="http://schemas.microsoft.com/office/word/2018/wordml/cex" xmlns:w16cid="http://schemas.microsoft.com/office/word/2016/wordml/cid" xmlns:w16="http://schemas.microsoft.com/office/word/2018/wordml" xmlns:w16sdtdh="http://schemas.microsoft.com/office/word/2020/wordml/sdtdatahash" xmlns:w16se="http://schemas.microsoft.com/office/word/2015/wordml/symex" xmlns:wpg="http://schemas.microsoft.com/office/word/2010/wordprocessingGroup" xmlns:wpi="http://schemas.microsoft.com/office/word/2010/wordprocessingInk" xmlns:wne="http://schemas.microsoft.com/office/word/2006/wordml" xmlns:wps="http://schemas.microsoft.com/office/word/2010/wordprocessingShape" mc:Ignorable="w14 w15 w16se w16cid w16 w16cex w16sdtdh wp14">
   <w:footnote w:type="separator" w:id="-1">
     <w:p>
       <w:r>
@@ -8561,7 +8576,7 @@
 </file>
 
 <file path=word/header1.xml><?xml version="1.0" encoding="utf-8"?>
-<w:hdr xmlns:wpc="http://schemas.microsoft.com/office/word/2010/wordprocessingCanvas" xmlns:cx="http://schemas.microsoft.com/office/drawing/2014/chartex" xmlns:cx1="http://schemas.microsoft.com/office/drawing/2015/9/8/chartex" xmlns:cx2="http://schemas.microsoft.com/office/drawing/2015/10/21/chartex" xmlns:cx3="http://schemas.microsoft.com/office/drawing/2016/5/9/chartex" xmlns:cx4="http://schemas.microsoft.com/office/drawing/2016/5/10/chartex" xmlns:cx5="http://schemas.microsoft.com/office/drawing/2016/5/11/chartex" xmlns:cx6="http://schemas.microsoft.com/office/drawing/2016/5/12/chartex" xmlns:cx7="http://schemas.microsoft.com/office/drawing/2016/5/13/chartex" xmlns:cx8="http://schemas.microsoft.com/office/drawing/2016/5/14/chartex" xmlns:mc="http://schemas.openxmlformats.org/markup-compatibility/2006" xmlns:aink="http://schemas.microsoft.com/office/drawing/2016/ink" xmlns:am3d="http://schemas.microsoft.com/office/drawing/2017/model3d" xmlns:o="urn:schemas-microsoft-com:office:office" xmlns:r="http://schemas.openxmlformats.org/officeDocument/2006/relationships" xmlns:m="http://schemas.openxmlformats.org/officeDocument/2006/math" xmlns:v="urn:schemas-microsoft-com:vml" xmlns:wp14="http://schemas.microsoft.com/office/word/2010/wordprocessingDrawing" xmlns:wp="http://schemas.openxmlformats.org/drawingml/2006/wordprocessingDrawing" xmlns:w10="urn:schemas-microsoft-com:office:word" xmlns:w="http://schemas.openxmlformats.org/wordprocessingml/2006/main" xmlns:w14="http://schemas.microsoft.com/office/word/2010/wordml" xmlns:w15="http://schemas.microsoft.com/office/word/2012/wordml" xmlns:w16cex="http://schemas.microsoft.com/office/word/2018/wordml/cex" xmlns:w16cid="http://schemas.microsoft.com/office/word/2016/wordml/cid" xmlns:w16="http://schemas.microsoft.com/office/word/2018/wordml" xmlns:w16sdtdh="http://schemas.microsoft.com/office/word/2020/wordml/sdtdatahash" xmlns:w16se="http://schemas.microsoft.com/office/word/2015/wordml/symex" xmlns:wpg="http://schemas.microsoft.com/office/word/2010/wordprocessingGroup" xmlns:wpi="http://schemas.microsoft.com/office/word/2010/wordprocessingInk" xmlns:wne="http://schemas.microsoft.com/office/word/2006/wordml" xmlns:wps="http://schemas.microsoft.com/office/word/2010/wordprocessingShape" mc:Ignorable="w14 w15 w16se w16cid w16 w16cex w16sdtdh wp14">
+<w:hdr xmlns:wpc="http://schemas.microsoft.com/office/word/2010/wordprocessingCanvas" xmlns:cx="http://schemas.microsoft.com/office/drawing/2014/chartex" xmlns:cx1="http://schemas.microsoft.com/office/drawing/2015/9/8/chartex" xmlns:cx2="http://schemas.microsoft.com/office/drawing/2015/10/21/chartex" xmlns:cx3="http://schemas.microsoft.com/office/drawing/2016/5/9/chartex" xmlns:cx4="http://schemas.microsoft.com/office/drawing/2016/5/10/chartex" xmlns:cx5="http://schemas.microsoft.com/office/drawing/2016/5/11/chartex" xmlns:cx6="http://schemas.microsoft.com/office/drawing/2016/5/12/chartex" xmlns:cx7="http://schemas.microsoft.com/office/drawing/2016/5/13/chartex" xmlns:cx8="http://schemas.microsoft.com/office/drawing/2016/5/14/chartex" xmlns:mc="http://schemas.openxmlformats.org/markup-compatibility/2006" xmlns:aink="http://schemas.microsoft.com/office/drawing/2016/ink" xmlns:am3d="http://schemas.microsoft.com/office/drawing/2017/model3d" xmlns:o="urn:schemas-microsoft-com:office:office" xmlns:oel="http://schemas.microsoft.com/office/2019/extlst" xmlns:r="http://schemas.openxmlformats.org/officeDocument/2006/relationships" xmlns:m="http://schemas.openxmlformats.org/officeDocument/2006/math" xmlns:v="urn:schemas-microsoft-com:vml" xmlns:wp14="http://schemas.microsoft.com/office/word/2010/wordprocessingDrawing" xmlns:wp="http://schemas.openxmlformats.org/drawingml/2006/wordprocessingDrawing" xmlns:w10="urn:schemas-microsoft-com:office:word" xmlns:w="http://schemas.openxmlformats.org/wordprocessingml/2006/main" xmlns:w14="http://schemas.microsoft.com/office/word/2010/wordml" xmlns:w15="http://schemas.microsoft.com/office/word/2012/wordml" xmlns:w16cex="http://schemas.microsoft.com/office/word/2018/wordml/cex" xmlns:w16cid="http://schemas.microsoft.com/office/word/2016/wordml/cid" xmlns:w16="http://schemas.microsoft.com/office/word/2018/wordml" xmlns:w16sdtdh="http://schemas.microsoft.com/office/word/2020/wordml/sdtdatahash" xmlns:w16se="http://schemas.microsoft.com/office/word/2015/wordml/symex" xmlns:wpg="http://schemas.microsoft.com/office/word/2010/wordprocessingGroup" xmlns:wpi="http://schemas.microsoft.com/office/word/2010/wordprocessingInk" xmlns:wne="http://schemas.microsoft.com/office/word/2006/wordml" xmlns:wps="http://schemas.microsoft.com/office/word/2010/wordprocessingShape" mc:Ignorable="w14 w15 w16se w16cid w16 w16cex w16sdtdh wp14">
   <w:p>
     <w:r>
       <w:rPr>
@@ -8674,7 +8689,7 @@
 </file>
 
 <file path=word/header2.xml><?xml version="1.0" encoding="utf-8"?>
-<w:hdr xmlns:wpc="http://schemas.microsoft.com/office/word/2010/wordprocessingCanvas" xmlns:cx="http://schemas.microsoft.com/office/drawing/2014/chartex" xmlns:cx1="http://schemas.microsoft.com/office/drawing/2015/9/8/chartex" xmlns:cx2="http://schemas.microsoft.com/office/drawing/2015/10/21/chartex" xmlns:cx3="http://schemas.microsoft.com/office/drawing/2016/5/9/chartex" xmlns:cx4="http://schemas.microsoft.com/office/drawing/2016/5/10/chartex" xmlns:cx5="http://schemas.microsoft.com/office/drawing/2016/5/11/chartex" xmlns:cx6="http://schemas.microsoft.com/office/drawing/2016/5/12/chartex" xmlns:cx7="http://schemas.microsoft.com/office/drawing/2016/5/13/chartex" xmlns:cx8="http://schemas.microsoft.com/office/drawing/2016/5/14/chartex" xmlns:mc="http://schemas.openxmlformats.org/markup-compatibility/2006" xmlns:aink="http://schemas.microsoft.com/office/drawing/2016/ink" xmlns:am3d="http://schemas.microsoft.com/office/drawing/2017/model3d" xmlns:o="urn:schemas-microsoft-com:office:office" xmlns:r="http://schemas.openxmlformats.org/officeDocument/2006/relationships" xmlns:m="http://schemas.openxmlformats.org/officeDocument/2006/math" xmlns:v="urn:schemas-microsoft-com:vml" xmlns:wp14="http://schemas.microsoft.com/office/word/2010/wordprocessingDrawing" xmlns:wp="http://schemas.openxmlformats.org/drawingml/2006/wordprocessingDrawing" xmlns:w10="urn:schemas-microsoft-com:office:word" xmlns:w="http://schemas.openxmlformats.org/wordprocessingml/2006/main" xmlns:w14="http://schemas.microsoft.com/office/word/2010/wordml" xmlns:w15="http://schemas.microsoft.com/office/word/2012/wordml" xmlns:w16cex="http://schemas.microsoft.com/office/word/2018/wordml/cex" xmlns:w16cid="http://schemas.microsoft.com/office/word/2016/wordml/cid" xmlns:w16="http://schemas.microsoft.com/office/word/2018/wordml" xmlns:w16sdtdh="http://schemas.microsoft.com/office/word/2020/wordml/sdtdatahash" xmlns:w16se="http://schemas.microsoft.com/office/word/2015/wordml/symex" xmlns:wpg="http://schemas.microsoft.com/office/word/2010/wordprocessingGroup" xmlns:wpi="http://schemas.microsoft.com/office/word/2010/wordprocessingInk" xmlns:wne="http://schemas.microsoft.com/office/word/2006/wordml" xmlns:wps="http://schemas.microsoft.com/office/word/2010/wordprocessingShape" mc:Ignorable="w14 w15 w16se w16cid w16 w16cex w16sdtdh wp14">
+<w:hdr xmlns:wpc="http://schemas.microsoft.com/office/word/2010/wordprocessingCanvas" xmlns:cx="http://schemas.microsoft.com/office/drawing/2014/chartex" xmlns:cx1="http://schemas.microsoft.com/office/drawing/2015/9/8/chartex" xmlns:cx2="http://schemas.microsoft.com/office/drawing/2015/10/21/chartex" xmlns:cx3="http://schemas.microsoft.com/office/drawing/2016/5/9/chartex" xmlns:cx4="http://schemas.microsoft.com/office/drawing/2016/5/10/chartex" xmlns:cx5="http://schemas.microsoft.com/office/drawing/2016/5/11/chartex" xmlns:cx6="http://schemas.microsoft.com/office/drawing/2016/5/12/chartex" xmlns:cx7="http://schemas.microsoft.com/office/drawing/2016/5/13/chartex" xmlns:cx8="http://schemas.microsoft.com/office/drawing/2016/5/14/chartex" xmlns:mc="http://schemas.openxmlformats.org/markup-compatibility/2006" xmlns:aink="http://schemas.microsoft.com/office/drawing/2016/ink" xmlns:am3d="http://schemas.microsoft.com/office/drawing/2017/model3d" xmlns:o="urn:schemas-microsoft-com:office:office" xmlns:oel="http://schemas.microsoft.com/office/2019/extlst" xmlns:r="http://schemas.openxmlformats.org/officeDocument/2006/relationships" xmlns:m="http://schemas.openxmlformats.org/officeDocument/2006/math" xmlns:v="urn:schemas-microsoft-com:vml" xmlns:wp14="http://schemas.microsoft.com/office/word/2010/wordprocessingDrawing" xmlns:wp="http://schemas.openxmlformats.org/drawingml/2006/wordprocessingDrawing" xmlns:w10="urn:schemas-microsoft-com:office:word" xmlns:w="http://schemas.openxmlformats.org/wordprocessingml/2006/main" xmlns:w14="http://schemas.microsoft.com/office/word/2010/wordml" xmlns:w15="http://schemas.microsoft.com/office/word/2012/wordml" xmlns:w16cex="http://schemas.microsoft.com/office/word/2018/wordml/cex" xmlns:w16cid="http://schemas.microsoft.com/office/word/2016/wordml/cid" xmlns:w16="http://schemas.microsoft.com/office/word/2018/wordml" xmlns:w16sdtdh="http://schemas.microsoft.com/office/word/2020/wordml/sdtdatahash" xmlns:w16se="http://schemas.microsoft.com/office/word/2015/wordml/symex" xmlns:wpg="http://schemas.microsoft.com/office/word/2010/wordprocessingGroup" xmlns:wpi="http://schemas.microsoft.com/office/word/2010/wordprocessingInk" xmlns:wne="http://schemas.microsoft.com/office/word/2006/wordml" xmlns:wps="http://schemas.microsoft.com/office/word/2010/wordprocessingShape" mc:Ignorable="w14 w15 w16se w16cid w16 w16cex w16sdtdh wp14">
   <w:tbl>
     <w:tblPr>
       <w:tblStyle w:val="TableGrid"/>
@@ -8796,7 +8811,7 @@
 </file>
 
 <file path=word/header3.xml><?xml version="1.0" encoding="utf-8"?>
-<w:hdr xmlns:wpc="http://schemas.microsoft.com/office/word/2010/wordprocessingCanvas" xmlns:cx="http://schemas.microsoft.com/office/drawing/2014/chartex" xmlns:cx1="http://schemas.microsoft.com/office/drawing/2015/9/8/chartex" xmlns:cx2="http://schemas.microsoft.com/office/drawing/2015/10/21/chartex" xmlns:cx3="http://schemas.microsoft.com/office/drawing/2016/5/9/chartex" xmlns:cx4="http://schemas.microsoft.com/office/drawing/2016/5/10/chartex" xmlns:cx5="http://schemas.microsoft.com/office/drawing/2016/5/11/chartex" xmlns:cx6="http://schemas.microsoft.com/office/drawing/2016/5/12/chartex" xmlns:cx7="http://schemas.microsoft.com/office/drawing/2016/5/13/chartex" xmlns:cx8="http://schemas.microsoft.com/office/drawing/2016/5/14/chartex" xmlns:mc="http://schemas.openxmlformats.org/markup-compatibility/2006" xmlns:aink="http://schemas.microsoft.com/office/drawing/2016/ink" xmlns:am3d="http://schemas.microsoft.com/office/drawing/2017/model3d" xmlns:o="urn:schemas-microsoft-com:office:office" xmlns:r="http://schemas.openxmlformats.org/officeDocument/2006/relationships" xmlns:m="http://schemas.openxmlformats.org/officeDocument/2006/math" xmlns:v="urn:schemas-microsoft-com:vml" xmlns:wp14="http://schemas.microsoft.com/office/word/2010/wordprocessingDrawing" xmlns:wp="http://schemas.openxmlformats.org/drawingml/2006/wordprocessingDrawing" xmlns:w10="urn:schemas-microsoft-com:office:word" xmlns:w="http://schemas.openxmlformats.org/wordprocessingml/2006/main" xmlns:w14="http://schemas.microsoft.com/office/word/2010/wordml" xmlns:w15="http://schemas.microsoft.com/office/word/2012/wordml" xmlns:w16cex="http://schemas.microsoft.com/office/word/2018/wordml/cex" xmlns:w16cid="http://schemas.microsoft.com/office/word/2016/wordml/cid" xmlns:w16="http://schemas.microsoft.com/office/word/2018/wordml" xmlns:w16sdtdh="http://schemas.microsoft.com/office/word/2020/wordml/sdtdatahash" xmlns:w16se="http://schemas.microsoft.com/office/word/2015/wordml/symex" xmlns:wpg="http://schemas.microsoft.com/office/word/2010/wordprocessingGroup" xmlns:wpi="http://schemas.microsoft.com/office/word/2010/wordprocessingInk" xmlns:wne="http://schemas.microsoft.com/office/word/2006/wordml" xmlns:wps="http://schemas.microsoft.com/office/word/2010/wordprocessingShape" mc:Ignorable="w14 w15 w16se w16cid w16 w16cex w16sdtdh wp14">
+<w:hdr xmlns:wpc="http://schemas.microsoft.com/office/word/2010/wordprocessingCanvas" xmlns:cx="http://schemas.microsoft.com/office/drawing/2014/chartex" xmlns:cx1="http://schemas.microsoft.com/office/drawing/2015/9/8/chartex" xmlns:cx2="http://schemas.microsoft.com/office/drawing/2015/10/21/chartex" xmlns:cx3="http://schemas.microsoft.com/office/drawing/2016/5/9/chartex" xmlns:cx4="http://schemas.microsoft.com/office/drawing/2016/5/10/chartex" xmlns:cx5="http://schemas.microsoft.com/office/drawing/2016/5/11/chartex" xmlns:cx6="http://schemas.microsoft.com/office/drawing/2016/5/12/chartex" xmlns:cx7="http://schemas.microsoft.com/office/drawing/2016/5/13/chartex" xmlns:cx8="http://schemas.microsoft.com/office/drawing/2016/5/14/chartex" xmlns:mc="http://schemas.openxmlformats.org/markup-compatibility/2006" xmlns:aink="http://schemas.microsoft.com/office/drawing/2016/ink" xmlns:am3d="http://schemas.microsoft.com/office/drawing/2017/model3d" xmlns:o="urn:schemas-microsoft-com:office:office" xmlns:oel="http://schemas.microsoft.com/office/2019/extlst" xmlns:r="http://schemas.openxmlformats.org/officeDocument/2006/relationships" xmlns:m="http://schemas.openxmlformats.org/officeDocument/2006/math" xmlns:v="urn:schemas-microsoft-com:vml" xmlns:wp14="http://schemas.microsoft.com/office/word/2010/wordprocessingDrawing" xmlns:wp="http://schemas.openxmlformats.org/drawingml/2006/wordprocessingDrawing" xmlns:w10="urn:schemas-microsoft-com:office:word" xmlns:w="http://schemas.openxmlformats.org/wordprocessingml/2006/main" xmlns:w14="http://schemas.microsoft.com/office/word/2010/wordml" xmlns:w15="http://schemas.microsoft.com/office/word/2012/wordml" xmlns:w16cex="http://schemas.microsoft.com/office/word/2018/wordml/cex" xmlns:w16cid="http://schemas.microsoft.com/office/word/2016/wordml/cid" xmlns:w16="http://schemas.microsoft.com/office/word/2018/wordml" xmlns:w16sdtdh="http://schemas.microsoft.com/office/word/2020/wordml/sdtdatahash" xmlns:w16se="http://schemas.microsoft.com/office/word/2015/wordml/symex" xmlns:wpg="http://schemas.microsoft.com/office/word/2010/wordprocessingGroup" xmlns:wpi="http://schemas.microsoft.com/office/word/2010/wordprocessingInk" xmlns:wne="http://schemas.microsoft.com/office/word/2006/wordml" xmlns:wps="http://schemas.microsoft.com/office/word/2010/wordprocessingShape" mc:Ignorable="w14 w15 w16se w16cid w16 w16cex w16sdtdh wp14">
   <w:p>
     <w:pPr>
       <w:spacing w:line="259" w:lineRule="auto"/>
@@ -8938,7 +8953,7 @@
 </file>
 
 <file path=word/header4.xml><?xml version="1.0" encoding="utf-8"?>
-<w:hdr xmlns:wpc="http://schemas.microsoft.com/office/word/2010/wordprocessingCanvas" xmlns:cx="http://schemas.microsoft.com/office/drawing/2014/chartex" xmlns:cx1="http://schemas.microsoft.com/office/drawing/2015/9/8/chartex" xmlns:cx2="http://schemas.microsoft.com/office/drawing/2015/10/21/chartex" xmlns:cx3="http://schemas.microsoft.com/office/drawing/2016/5/9/chartex" xmlns:cx4="http://schemas.microsoft.com/office/drawing/2016/5/10/chartex" xmlns:cx5="http://schemas.microsoft.com/office/drawing/2016/5/11/chartex" xmlns:cx6="http://schemas.microsoft.com/office/drawing/2016/5/12/chartex" xmlns:cx7="http://schemas.microsoft.com/office/drawing/2016/5/13/chartex" xmlns:cx8="http://schemas.microsoft.com/office/drawing/2016/5/14/chartex" xmlns:mc="http://schemas.openxmlformats.org/markup-compatibility/2006" xmlns:aink="http://schemas.microsoft.com/office/drawing/2016/ink" xmlns:am3d="http://schemas.microsoft.com/office/drawing/2017/model3d" xmlns:o="urn:schemas-microsoft-com:office:office" xmlns:r="http://schemas.openxmlformats.org/officeDocument/2006/relationships" xmlns:m="http://schemas.openxmlformats.org/officeDocument/2006/math" xmlns:v="urn:schemas-microsoft-com:vml" xmlns:wp14="http://schemas.microsoft.com/office/word/2010/wordprocessingDrawing" xmlns:wp="http://schemas.openxmlformats.org/drawingml/2006/wordprocessingDrawing" xmlns:w10="urn:schemas-microsoft-com:office:word" xmlns:w="http://schemas.openxmlformats.org/wordprocessingml/2006/main" xmlns:w14="http://schemas.microsoft.com/office/word/2010/wordml" xmlns:w15="http://schemas.microsoft.com/office/word/2012/wordml" xmlns:w16cex="http://schemas.microsoft.com/office/word/2018/wordml/cex" xmlns:w16cid="http://schemas.microsoft.com/office/word/2016/wordml/cid" xmlns:w16="http://schemas.microsoft.com/office/word/2018/wordml" xmlns:w16sdtdh="http://schemas.microsoft.com/office/word/2020/wordml/sdtdatahash" xmlns:w16se="http://schemas.microsoft.com/office/word/2015/wordml/symex" xmlns:wpg="http://schemas.microsoft.com/office/word/2010/wordprocessingGroup" xmlns:wpi="http://schemas.microsoft.com/office/word/2010/wordprocessingInk" xmlns:wne="http://schemas.microsoft.com/office/word/2006/wordml" xmlns:wps="http://schemas.microsoft.com/office/word/2010/wordprocessingShape" mc:Ignorable="w14 w15 w16se w16cid w16 w16cex w16sdtdh wp14">
+<w:hdr xmlns:wpc="http://schemas.microsoft.com/office/word/2010/wordprocessingCanvas" xmlns:cx="http://schemas.microsoft.com/office/drawing/2014/chartex" xmlns:cx1="http://schemas.microsoft.com/office/drawing/2015/9/8/chartex" xmlns:cx2="http://schemas.microsoft.com/office/drawing/2015/10/21/chartex" xmlns:cx3="http://schemas.microsoft.com/office/drawing/2016/5/9/chartex" xmlns:cx4="http://schemas.microsoft.com/office/drawing/2016/5/10/chartex" xmlns:cx5="http://schemas.microsoft.com/office/drawing/2016/5/11/chartex" xmlns:cx6="http://schemas.microsoft.com/office/drawing/2016/5/12/chartex" xmlns:cx7="http://schemas.microsoft.com/office/drawing/2016/5/13/chartex" xmlns:cx8="http://schemas.microsoft.com/office/drawing/2016/5/14/chartex" xmlns:mc="http://schemas.openxmlformats.org/markup-compatibility/2006" xmlns:aink="http://schemas.microsoft.com/office/drawing/2016/ink" xmlns:am3d="http://schemas.microsoft.com/office/drawing/2017/model3d" xmlns:o="urn:schemas-microsoft-com:office:office" xmlns:oel="http://schemas.microsoft.com/office/2019/extlst" xmlns:r="http://schemas.openxmlformats.org/officeDocument/2006/relationships" xmlns:m="http://schemas.openxmlformats.org/officeDocument/2006/math" xmlns:v="urn:schemas-microsoft-com:vml" xmlns:wp14="http://schemas.microsoft.com/office/word/2010/wordprocessingDrawing" xmlns:wp="http://schemas.openxmlformats.org/drawingml/2006/wordprocessingDrawing" xmlns:w10="urn:schemas-microsoft-com:office:word" xmlns:w="http://schemas.openxmlformats.org/wordprocessingml/2006/main" xmlns:w14="http://schemas.microsoft.com/office/word/2010/wordml" xmlns:w15="http://schemas.microsoft.com/office/word/2012/wordml" xmlns:w16cex="http://schemas.microsoft.com/office/word/2018/wordml/cex" xmlns:w16cid="http://schemas.microsoft.com/office/word/2016/wordml/cid" xmlns:w16="http://schemas.microsoft.com/office/word/2018/wordml" xmlns:w16sdtdh="http://schemas.microsoft.com/office/word/2020/wordml/sdtdatahash" xmlns:w16se="http://schemas.microsoft.com/office/word/2015/wordml/symex" xmlns:wpg="http://schemas.microsoft.com/office/word/2010/wordprocessingGroup" xmlns:wpi="http://schemas.microsoft.com/office/word/2010/wordprocessingInk" xmlns:wne="http://schemas.microsoft.com/office/word/2006/wordml" xmlns:wps="http://schemas.microsoft.com/office/word/2010/wordprocessingShape" mc:Ignorable="w14 w15 w16se w16cid w16 w16cex w16sdtdh wp14">
   <w:p>
     <w:r>
       <w:rPr>
@@ -9051,7 +9066,7 @@
 </file>
 
 <file path=word/header5.xml><?xml version="1.0" encoding="utf-8"?>
-<w:hdr xmlns:wpc="http://schemas.microsoft.com/office/word/2010/wordprocessingCanvas" xmlns:cx="http://schemas.microsoft.com/office/drawing/2014/chartex" xmlns:cx1="http://schemas.microsoft.com/office/drawing/2015/9/8/chartex" xmlns:cx2="http://schemas.microsoft.com/office/drawing/2015/10/21/chartex" xmlns:cx3="http://schemas.microsoft.com/office/drawing/2016/5/9/chartex" xmlns:cx4="http://schemas.microsoft.com/office/drawing/2016/5/10/chartex" xmlns:cx5="http://schemas.microsoft.com/office/drawing/2016/5/11/chartex" xmlns:cx6="http://schemas.microsoft.com/office/drawing/2016/5/12/chartex" xmlns:cx7="http://schemas.microsoft.com/office/drawing/2016/5/13/chartex" xmlns:cx8="http://schemas.microsoft.com/office/drawing/2016/5/14/chartex" xmlns:mc="http://schemas.openxmlformats.org/markup-compatibility/2006" xmlns:aink="http://schemas.microsoft.com/office/drawing/2016/ink" xmlns:am3d="http://schemas.microsoft.com/office/drawing/2017/model3d" xmlns:o="urn:schemas-microsoft-com:office:office" xmlns:r="http://schemas.openxmlformats.org/officeDocument/2006/relationships" xmlns:m="http://schemas.openxmlformats.org/officeDocument/2006/math" xmlns:v="urn:schemas-microsoft-com:vml" xmlns:wp14="http://schemas.microsoft.com/office/word/2010/wordprocessingDrawing" xmlns:wp="http://schemas.openxmlformats.org/drawingml/2006/wordprocessingDrawing" xmlns:w10="urn:schemas-microsoft-com:office:word" xmlns:w="http://schemas.openxmlformats.org/wordprocessingml/2006/main" xmlns:w14="http://schemas.microsoft.com/office/word/2010/wordml" xmlns:w15="http://schemas.microsoft.com/office/word/2012/wordml" xmlns:w16cex="http://schemas.microsoft.com/office/word/2018/wordml/cex" xmlns:w16cid="http://schemas.microsoft.com/office/word/2016/wordml/cid" xmlns:w16="http://schemas.microsoft.com/office/word/2018/wordml" xmlns:w16sdtdh="http://schemas.microsoft.com/office/word/2020/wordml/sdtdatahash" xmlns:w16se="http://schemas.microsoft.com/office/word/2015/wordml/symex" xmlns:wpg="http://schemas.microsoft.com/office/word/2010/wordprocessingGroup" xmlns:wpi="http://schemas.microsoft.com/office/word/2010/wordprocessingInk" xmlns:wne="http://schemas.microsoft.com/office/word/2006/wordml" xmlns:wps="http://schemas.microsoft.com/office/word/2010/wordprocessingShape" mc:Ignorable="w14 w15 w16se w16cid w16 w16cex w16sdtdh wp14">
+<w:hdr xmlns:wpc="http://schemas.microsoft.com/office/word/2010/wordprocessingCanvas" xmlns:cx="http://schemas.microsoft.com/office/drawing/2014/chartex" xmlns:cx1="http://schemas.microsoft.com/office/drawing/2015/9/8/chartex" xmlns:cx2="http://schemas.microsoft.com/office/drawing/2015/10/21/chartex" xmlns:cx3="http://schemas.microsoft.com/office/drawing/2016/5/9/chartex" xmlns:cx4="http://schemas.microsoft.com/office/drawing/2016/5/10/chartex" xmlns:cx5="http://schemas.microsoft.com/office/drawing/2016/5/11/chartex" xmlns:cx6="http://schemas.microsoft.com/office/drawing/2016/5/12/chartex" xmlns:cx7="http://schemas.microsoft.com/office/drawing/2016/5/13/chartex" xmlns:cx8="http://schemas.microsoft.com/office/drawing/2016/5/14/chartex" xmlns:mc="http://schemas.openxmlformats.org/markup-compatibility/2006" xmlns:aink="http://schemas.microsoft.com/office/drawing/2016/ink" xmlns:am3d="http://schemas.microsoft.com/office/drawing/2017/model3d" xmlns:o="urn:schemas-microsoft-com:office:office" xmlns:oel="http://schemas.microsoft.com/office/2019/extlst" xmlns:r="http://schemas.openxmlformats.org/officeDocument/2006/relationships" xmlns:m="http://schemas.openxmlformats.org/officeDocument/2006/math" xmlns:v="urn:schemas-microsoft-com:vml" xmlns:wp14="http://schemas.microsoft.com/office/word/2010/wordprocessingDrawing" xmlns:wp="http://schemas.openxmlformats.org/drawingml/2006/wordprocessingDrawing" xmlns:w10="urn:schemas-microsoft-com:office:word" xmlns:w="http://schemas.openxmlformats.org/wordprocessingml/2006/main" xmlns:w14="http://schemas.microsoft.com/office/word/2010/wordml" xmlns:w15="http://schemas.microsoft.com/office/word/2012/wordml" xmlns:w16cex="http://schemas.microsoft.com/office/word/2018/wordml/cex" xmlns:w16cid="http://schemas.microsoft.com/office/word/2016/wordml/cid" xmlns:w16="http://schemas.microsoft.com/office/word/2018/wordml" xmlns:w16sdtdh="http://schemas.microsoft.com/office/word/2020/wordml/sdtdatahash" xmlns:w16se="http://schemas.microsoft.com/office/word/2015/wordml/symex" xmlns:wpg="http://schemas.microsoft.com/office/word/2010/wordprocessingGroup" xmlns:wpi="http://schemas.microsoft.com/office/word/2010/wordprocessingInk" xmlns:wne="http://schemas.microsoft.com/office/word/2006/wordml" xmlns:wps="http://schemas.microsoft.com/office/word/2010/wordprocessingShape" mc:Ignorable="w14 w15 w16se w16cid w16 w16cex w16sdtdh wp14">
   <w:tbl>
     <w:tblPr>
       <w:tblStyle w:val="TableGrid"/>
@@ -9173,7 +9188,7 @@
 </file>
 
 <file path=word/header6.xml><?xml version="1.0" encoding="utf-8"?>
-<w:hdr xmlns:wpc="http://schemas.microsoft.com/office/word/2010/wordprocessingCanvas" xmlns:cx="http://schemas.microsoft.com/office/drawing/2014/chartex" xmlns:cx1="http://schemas.microsoft.com/office/drawing/2015/9/8/chartex" xmlns:cx2="http://schemas.microsoft.com/office/drawing/2015/10/21/chartex" xmlns:cx3="http://schemas.microsoft.com/office/drawing/2016/5/9/chartex" xmlns:cx4="http://schemas.microsoft.com/office/drawing/2016/5/10/chartex" xmlns:cx5="http://schemas.microsoft.com/office/drawing/2016/5/11/chartex" xmlns:cx6="http://schemas.microsoft.com/office/drawing/2016/5/12/chartex" xmlns:cx7="http://schemas.microsoft.com/office/drawing/2016/5/13/chartex" xmlns:cx8="http://schemas.microsoft.com/office/drawing/2016/5/14/chartex" xmlns:mc="http://schemas.openxmlformats.org/markup-compatibility/2006" xmlns:aink="http://schemas.microsoft.com/office/drawing/2016/ink" xmlns:am3d="http://schemas.microsoft.com/office/drawing/2017/model3d" xmlns:o="urn:schemas-microsoft-com:office:office" xmlns:r="http://schemas.openxmlformats.org/officeDocument/2006/relationships" xmlns:m="http://schemas.openxmlformats.org/officeDocument/2006/math" xmlns:v="urn:schemas-microsoft-com:vml" xmlns:wp14="http://schemas.microsoft.com/office/word/2010/wordprocessingDrawing" xmlns:wp="http://schemas.openxmlformats.org/drawingml/2006/wordprocessingDrawing" xmlns:w10="urn:schemas-microsoft-com:office:word" xmlns:w="http://schemas.openxmlformats.org/wordprocessingml/2006/main" xmlns:w14="http://schemas.microsoft.com/office/word/2010/wordml" xmlns:w15="http://schemas.microsoft.com/office/word/2012/wordml" xmlns:w16cex="http://schemas.microsoft.com/office/word/2018/wordml/cex" xmlns:w16cid="http://schemas.microsoft.com/office/word/2016/wordml/cid" xmlns:w16="http://schemas.microsoft.com/office/word/2018/wordml" xmlns:w16sdtdh="http://schemas.microsoft.com/office/word/2020/wordml/sdtdatahash" xmlns:w16se="http://schemas.microsoft.com/office/word/2015/wordml/symex" xmlns:wpg="http://schemas.microsoft.com/office/word/2010/wordprocessingGroup" xmlns:wpi="http://schemas.microsoft.com/office/word/2010/wordprocessingInk" xmlns:wne="http://schemas.microsoft.com/office/word/2006/wordml" xmlns:wps="http://schemas.microsoft.com/office/word/2010/wordprocessingShape" mc:Ignorable="w14 w15 w16se w16cid w16 w16cex w16sdtdh wp14">
+<w:hdr xmlns:wpc="http://schemas.microsoft.com/office/word/2010/wordprocessingCanvas" xmlns:cx="http://schemas.microsoft.com/office/drawing/2014/chartex" xmlns:cx1="http://schemas.microsoft.com/office/drawing/2015/9/8/chartex" xmlns:cx2="http://schemas.microsoft.com/office/drawing/2015/10/21/chartex" xmlns:cx3="http://schemas.microsoft.com/office/drawing/2016/5/9/chartex" xmlns:cx4="http://schemas.microsoft.com/office/drawing/2016/5/10/chartex" xmlns:cx5="http://schemas.microsoft.com/office/drawing/2016/5/11/chartex" xmlns:cx6="http://schemas.microsoft.com/office/drawing/2016/5/12/chartex" xmlns:cx7="http://schemas.microsoft.com/office/drawing/2016/5/13/chartex" xmlns:cx8="http://schemas.microsoft.com/office/drawing/2016/5/14/chartex" xmlns:mc="http://schemas.openxmlformats.org/markup-compatibility/2006" xmlns:aink="http://schemas.microsoft.com/office/drawing/2016/ink" xmlns:am3d="http://schemas.microsoft.com/office/drawing/2017/model3d" xmlns:o="urn:schemas-microsoft-com:office:office" xmlns:oel="http://schemas.microsoft.com/office/2019/extlst" xmlns:r="http://schemas.openxmlformats.org/officeDocument/2006/relationships" xmlns:m="http://schemas.openxmlformats.org/officeDocument/2006/math" xmlns:v="urn:schemas-microsoft-com:vml" xmlns:wp14="http://schemas.microsoft.com/office/word/2010/wordprocessingDrawing" xmlns:wp="http://schemas.openxmlformats.org/drawingml/2006/wordprocessingDrawing" xmlns:w10="urn:schemas-microsoft-com:office:word" xmlns:w="http://schemas.openxmlformats.org/wordprocessingml/2006/main" xmlns:w14="http://schemas.microsoft.com/office/word/2010/wordml" xmlns:w15="http://schemas.microsoft.com/office/word/2012/wordml" xmlns:w16cex="http://schemas.microsoft.com/office/word/2018/wordml/cex" xmlns:w16cid="http://schemas.microsoft.com/office/word/2016/wordml/cid" xmlns:w16="http://schemas.microsoft.com/office/word/2018/wordml" xmlns:w16sdtdh="http://schemas.microsoft.com/office/word/2020/wordml/sdtdatahash" xmlns:w16se="http://schemas.microsoft.com/office/word/2015/wordml/symex" xmlns:wpg="http://schemas.microsoft.com/office/word/2010/wordprocessingGroup" xmlns:wpi="http://schemas.microsoft.com/office/word/2010/wordprocessingInk" xmlns:wne="http://schemas.microsoft.com/office/word/2006/wordml" xmlns:wps="http://schemas.microsoft.com/office/word/2010/wordprocessingShape" mc:Ignorable="w14 w15 w16se w16cid w16 w16cex w16sdtdh wp14">
   <w:tbl>
     <w:tblPr>
       <w:tblStyle w:val="TableGrid"/>
@@ -9289,7 +9304,7 @@
 </file>
 
 <file path=word/header7.xml><?xml version="1.0" encoding="utf-8"?>
-<w:hdr xmlns:wpc="http://schemas.microsoft.com/office/word/2010/wordprocessingCanvas" xmlns:cx="http://schemas.microsoft.com/office/drawing/2014/chartex" xmlns:cx1="http://schemas.microsoft.com/office/drawing/2015/9/8/chartex" xmlns:cx2="http://schemas.microsoft.com/office/drawing/2015/10/21/chartex" xmlns:cx3="http://schemas.microsoft.com/office/drawing/2016/5/9/chartex" xmlns:cx4="http://schemas.microsoft.com/office/drawing/2016/5/10/chartex" xmlns:cx5="http://schemas.microsoft.com/office/drawing/2016/5/11/chartex" xmlns:cx6="http://schemas.microsoft.com/office/drawing/2016/5/12/chartex" xmlns:cx7="http://schemas.microsoft.com/office/drawing/2016/5/13/chartex" xmlns:cx8="http://schemas.microsoft.com/office/drawing/2016/5/14/chartex" xmlns:mc="http://schemas.openxmlformats.org/markup-compatibility/2006" xmlns:aink="http://schemas.microsoft.com/office/drawing/2016/ink" xmlns:am3d="http://schemas.microsoft.com/office/drawing/2017/model3d" xmlns:o="urn:schemas-microsoft-com:office:office" xmlns:r="http://schemas.openxmlformats.org/officeDocument/2006/relationships" xmlns:m="http://schemas.openxmlformats.org/officeDocument/2006/math" xmlns:v="urn:schemas-microsoft-com:vml" xmlns:wp14="http://schemas.microsoft.com/office/word/2010/wordprocessingDrawing" xmlns:wp="http://schemas.openxmlformats.org/drawingml/2006/wordprocessingDrawing" xmlns:w10="urn:schemas-microsoft-com:office:word" xmlns:w="http://schemas.openxmlformats.org/wordprocessingml/2006/main" xmlns:w14="http://schemas.microsoft.com/office/word/2010/wordml" xmlns:w15="http://schemas.microsoft.com/office/word/2012/wordml" xmlns:w16cex="http://schemas.microsoft.com/office/word/2018/wordml/cex" xmlns:w16cid="http://schemas.microsoft.com/office/word/2016/wordml/cid" xmlns:w16="http://schemas.microsoft.com/office/word/2018/wordml" xmlns:w16sdtdh="http://schemas.microsoft.com/office/word/2020/wordml/sdtdatahash" xmlns:w16se="http://schemas.microsoft.com/office/word/2015/wordml/symex" xmlns:wpg="http://schemas.microsoft.com/office/word/2010/wordprocessingGroup" xmlns:wpi="http://schemas.microsoft.com/office/word/2010/wordprocessingInk" xmlns:wne="http://schemas.microsoft.com/office/word/2006/wordml" xmlns:wps="http://schemas.microsoft.com/office/word/2010/wordprocessingShape" mc:Ignorable="w14 w15 w16se w16cid w16 w16cex w16sdtdh wp14">
+<w:hdr xmlns:wpc="http://schemas.microsoft.com/office/word/2010/wordprocessingCanvas" xmlns:cx="http://schemas.microsoft.com/office/drawing/2014/chartex" xmlns:cx1="http://schemas.microsoft.com/office/drawing/2015/9/8/chartex" xmlns:cx2="http://schemas.microsoft.com/office/drawing/2015/10/21/chartex" xmlns:cx3="http://schemas.microsoft.com/office/drawing/2016/5/9/chartex" xmlns:cx4="http://schemas.microsoft.com/office/drawing/2016/5/10/chartex" xmlns:cx5="http://schemas.microsoft.com/office/drawing/2016/5/11/chartex" xmlns:cx6="http://schemas.microsoft.com/office/drawing/2016/5/12/chartex" xmlns:cx7="http://schemas.microsoft.com/office/drawing/2016/5/13/chartex" xmlns:cx8="http://schemas.microsoft.com/office/drawing/2016/5/14/chartex" xmlns:mc="http://schemas.openxmlformats.org/markup-compatibility/2006" xmlns:aink="http://schemas.microsoft.com/office/drawing/2016/ink" xmlns:am3d="http://schemas.microsoft.com/office/drawing/2017/model3d" xmlns:o="urn:schemas-microsoft-com:office:office" xmlns:oel="http://schemas.microsoft.com/office/2019/extlst" xmlns:r="http://schemas.openxmlformats.org/officeDocument/2006/relationships" xmlns:m="http://schemas.openxmlformats.org/officeDocument/2006/math" xmlns:v="urn:schemas-microsoft-com:vml" xmlns:wp14="http://schemas.microsoft.com/office/word/2010/wordprocessingDrawing" xmlns:wp="http://schemas.openxmlformats.org/drawingml/2006/wordprocessingDrawing" xmlns:w10="urn:schemas-microsoft-com:office:word" xmlns:w="http://schemas.openxmlformats.org/wordprocessingml/2006/main" xmlns:w14="http://schemas.microsoft.com/office/word/2010/wordml" xmlns:w15="http://schemas.microsoft.com/office/word/2012/wordml" xmlns:w16cex="http://schemas.microsoft.com/office/word/2018/wordml/cex" xmlns:w16cid="http://schemas.microsoft.com/office/word/2016/wordml/cid" xmlns:w16="http://schemas.microsoft.com/office/word/2018/wordml" xmlns:w16sdtdh="http://schemas.microsoft.com/office/word/2020/wordml/sdtdatahash" xmlns:w16se="http://schemas.microsoft.com/office/word/2015/wordml/symex" xmlns:wpg="http://schemas.microsoft.com/office/word/2010/wordprocessingGroup" xmlns:wpi="http://schemas.microsoft.com/office/word/2010/wordprocessingInk" xmlns:wne="http://schemas.microsoft.com/office/word/2006/wordml" xmlns:wps="http://schemas.microsoft.com/office/word/2010/wordprocessingShape" mc:Ignorable="w14 w15 w16se w16cid w16 w16cex w16sdtdh wp14">
   <w:p>
     <w:pPr>
       <w:spacing w:line="259" w:lineRule="auto"/>
@@ -9456,7 +9471,7 @@
 </file>
 
 <file path=word/header8.xml><?xml version="1.0" encoding="utf-8"?>
-<w:hdr xmlns:wpc="http://schemas.microsoft.com/office/word/2010/wordprocessingCanvas" xmlns:cx="http://schemas.microsoft.com/office/drawing/2014/chartex" xmlns:cx1="http://schemas.microsoft.com/office/drawing/2015/9/8/chartex" xmlns:cx2="http://schemas.microsoft.com/office/drawing/2015/10/21/chartex" xmlns:cx3="http://schemas.microsoft.com/office/drawing/2016/5/9/chartex" xmlns:cx4="http://schemas.microsoft.com/office/drawing/2016/5/10/chartex" xmlns:cx5="http://schemas.microsoft.com/office/drawing/2016/5/11/chartex" xmlns:cx6="http://schemas.microsoft.com/office/drawing/2016/5/12/chartex" xmlns:cx7="http://schemas.microsoft.com/office/drawing/2016/5/13/chartex" xmlns:cx8="http://schemas.microsoft.com/office/drawing/2016/5/14/chartex" xmlns:mc="http://schemas.openxmlformats.org/markup-compatibility/2006" xmlns:aink="http://schemas.microsoft.com/office/drawing/2016/ink" xmlns:am3d="http://schemas.microsoft.com/office/drawing/2017/model3d" xmlns:o="urn:schemas-microsoft-com:office:office" xmlns:r="http://schemas.openxmlformats.org/officeDocument/2006/relationships" xmlns:m="http://schemas.openxmlformats.org/officeDocument/2006/math" xmlns:v="urn:schemas-microsoft-com:vml" xmlns:wp14="http://schemas.microsoft.com/office/word/2010/wordprocessingDrawing" xmlns:wp="http://schemas.openxmlformats.org/drawingml/2006/wordprocessingDrawing" xmlns:w10="urn:schemas-microsoft-com:office:word" xmlns:w="http://schemas.openxmlformats.org/wordprocessingml/2006/main" xmlns:w14="http://schemas.microsoft.com/office/word/2010/wordml" xmlns:w15="http://schemas.microsoft.com/office/word/2012/wordml" xmlns:w16cex="http://schemas.microsoft.com/office/word/2018/wordml/cex" xmlns:w16cid="http://schemas.microsoft.com/office/word/2016/wordml/cid" xmlns:w16="http://schemas.microsoft.com/office/word/2018/wordml" xmlns:w16sdtdh="http://schemas.microsoft.com/office/word/2020/wordml/sdtdatahash" xmlns:w16se="http://schemas.microsoft.com/office/word/2015/wordml/symex" xmlns:wpg="http://schemas.microsoft.com/office/word/2010/wordprocessingGroup" xmlns:wpi="http://schemas.microsoft.com/office/word/2010/wordprocessingInk" xmlns:wne="http://schemas.microsoft.com/office/word/2006/wordml" xmlns:wps="http://schemas.microsoft.com/office/word/2010/wordprocessingShape" mc:Ignorable="w14 w15 w16se w16cid w16 w16cex w16sdtdh wp14">
+<w:hdr xmlns:wpc="http://schemas.microsoft.com/office/word/2010/wordprocessingCanvas" xmlns:cx="http://schemas.microsoft.com/office/drawing/2014/chartex" xmlns:cx1="http://schemas.microsoft.com/office/drawing/2015/9/8/chartex" xmlns:cx2="http://schemas.microsoft.com/office/drawing/2015/10/21/chartex" xmlns:cx3="http://schemas.microsoft.com/office/drawing/2016/5/9/chartex" xmlns:cx4="http://schemas.microsoft.com/office/drawing/2016/5/10/chartex" xmlns:cx5="http://schemas.microsoft.com/office/drawing/2016/5/11/chartex" xmlns:cx6="http://schemas.microsoft.com/office/drawing/2016/5/12/chartex" xmlns:cx7="http://schemas.microsoft.com/office/drawing/2016/5/13/chartex" xmlns:cx8="http://schemas.microsoft.com/office/drawing/2016/5/14/chartex" xmlns:mc="http://schemas.openxmlformats.org/markup-compatibility/2006" xmlns:aink="http://schemas.microsoft.com/office/drawing/2016/ink" xmlns:am3d="http://schemas.microsoft.com/office/drawing/2017/model3d" xmlns:o="urn:schemas-microsoft-com:office:office" xmlns:oel="http://schemas.microsoft.com/office/2019/extlst" xmlns:r="http://schemas.openxmlformats.org/officeDocument/2006/relationships" xmlns:m="http://schemas.openxmlformats.org/officeDocument/2006/math" xmlns:v="urn:schemas-microsoft-com:vml" xmlns:wp14="http://schemas.microsoft.com/office/word/2010/wordprocessingDrawing" xmlns:wp="http://schemas.openxmlformats.org/drawingml/2006/wordprocessingDrawing" xmlns:w10="urn:schemas-microsoft-com:office:word" xmlns:w="http://schemas.openxmlformats.org/wordprocessingml/2006/main" xmlns:w14="http://schemas.microsoft.com/office/word/2010/wordml" xmlns:w15="http://schemas.microsoft.com/office/word/2012/wordml" xmlns:w16cex="http://schemas.microsoft.com/office/word/2018/wordml/cex" xmlns:w16cid="http://schemas.microsoft.com/office/word/2016/wordml/cid" xmlns:w16="http://schemas.microsoft.com/office/word/2018/wordml" xmlns:w16sdtdh="http://schemas.microsoft.com/office/word/2020/wordml/sdtdatahash" xmlns:w16se="http://schemas.microsoft.com/office/word/2015/wordml/symex" xmlns:wpg="http://schemas.microsoft.com/office/word/2010/wordprocessingGroup" xmlns:wpi="http://schemas.microsoft.com/office/word/2010/wordprocessingInk" xmlns:wne="http://schemas.microsoft.com/office/word/2006/wordml" xmlns:wps="http://schemas.microsoft.com/office/word/2010/wordprocessingShape" mc:Ignorable="w14 w15 w16se w16cid w16 w16cex w16sdtdh wp14">
   <w:p>
     <w:pPr>
       <w:spacing w:line="259" w:lineRule="auto"/>
@@ -9621,7 +9636,7 @@
 </file>
 
 <file path=word/header9.xml><?xml version="1.0" encoding="utf-8"?>
-<w:hdr xmlns:wpc="http://schemas.microsoft.com/office/word/2010/wordprocessingCanvas" xmlns:cx="http://schemas.microsoft.com/office/drawing/2014/chartex" xmlns:cx1="http://schemas.microsoft.com/office/drawing/2015/9/8/chartex" xmlns:cx2="http://schemas.microsoft.com/office/drawing/2015/10/21/chartex" xmlns:cx3="http://schemas.microsoft.com/office/drawing/2016/5/9/chartex" xmlns:cx4="http://schemas.microsoft.com/office/drawing/2016/5/10/chartex" xmlns:cx5="http://schemas.microsoft.com/office/drawing/2016/5/11/chartex" xmlns:cx6="http://schemas.microsoft.com/office/drawing/2016/5/12/chartex" xmlns:cx7="http://schemas.microsoft.com/office/drawing/2016/5/13/chartex" xmlns:cx8="http://schemas.microsoft.com/office/drawing/2016/5/14/chartex" xmlns:mc="http://schemas.openxmlformats.org/markup-compatibility/2006" xmlns:aink="http://schemas.microsoft.com/office/drawing/2016/ink" xmlns:am3d="http://schemas.microsoft.com/office/drawing/2017/model3d" xmlns:o="urn:schemas-microsoft-com:office:office" xmlns:r="http://schemas.openxmlformats.org/officeDocument/2006/relationships" xmlns:m="http://schemas.openxmlformats.org/officeDocument/2006/math" xmlns:v="urn:schemas-microsoft-com:vml" xmlns:wp14="http://schemas.microsoft.com/office/word/2010/wordprocessingDrawing" xmlns:wp="http://schemas.openxmlformats.org/drawingml/2006/wordprocessingDrawing" xmlns:w10="urn:schemas-microsoft-com:office:word" xmlns:w="http://schemas.openxmlformats.org/wordprocessingml/2006/main" xmlns:w14="http://schemas.microsoft.com/office/word/2010/wordml" xmlns:w15="http://schemas.microsoft.com/office/word/2012/wordml" xmlns:w16cex="http://schemas.microsoft.com/office/word/2018/wordml/cex" xmlns:w16cid="http://schemas.microsoft.com/office/word/2016/wordml/cid" xmlns:w16="http://schemas.microsoft.com/office/word/2018/wordml" xmlns:w16sdtdh="http://schemas.microsoft.com/office/word/2020/wordml/sdtdatahash" xmlns:w16se="http://schemas.microsoft.com/office/word/2015/wordml/symex" xmlns:wpg="http://schemas.microsoft.com/office/word/2010/wordprocessingGroup" xmlns:wpi="http://schemas.microsoft.com/office/word/2010/wordprocessingInk" xmlns:wne="http://schemas.microsoft.com/office/word/2006/wordml" xmlns:wps="http://schemas.microsoft.com/office/word/2010/wordprocessingShape" mc:Ignorable="w14 w15 w16se w16cid w16 w16cex w16sdtdh wp14">
+<w:hdr xmlns:wpc="http://schemas.microsoft.com/office/word/2010/wordprocessingCanvas" xmlns:cx="http://schemas.microsoft.com/office/drawing/2014/chartex" xmlns:cx1="http://schemas.microsoft.com/office/drawing/2015/9/8/chartex" xmlns:cx2="http://schemas.microsoft.com/office/drawing/2015/10/21/chartex" xmlns:cx3="http://schemas.microsoft.com/office/drawing/2016/5/9/chartex" xmlns:cx4="http://schemas.microsoft.com/office/drawing/2016/5/10/chartex" xmlns:cx5="http://schemas.microsoft.com/office/drawing/2016/5/11/chartex" xmlns:cx6="http://schemas.microsoft.com/office/drawing/2016/5/12/chartex" xmlns:cx7="http://schemas.microsoft.com/office/drawing/2016/5/13/chartex" xmlns:cx8="http://schemas.microsoft.com/office/drawing/2016/5/14/chartex" xmlns:mc="http://schemas.openxmlformats.org/markup-compatibility/2006" xmlns:aink="http://schemas.microsoft.com/office/drawing/2016/ink" xmlns:am3d="http://schemas.microsoft.com/office/drawing/2017/model3d" xmlns:o="urn:schemas-microsoft-com:office:office" xmlns:oel="http://schemas.microsoft.com/office/2019/extlst" xmlns:r="http://schemas.openxmlformats.org/officeDocument/2006/relationships" xmlns:m="http://schemas.openxmlformats.org/officeDocument/2006/math" xmlns:v="urn:schemas-microsoft-com:vml" xmlns:wp14="http://schemas.microsoft.com/office/word/2010/wordprocessingDrawing" xmlns:wp="http://schemas.openxmlformats.org/drawingml/2006/wordprocessingDrawing" xmlns:w10="urn:schemas-microsoft-com:office:word" xmlns:w="http://schemas.openxmlformats.org/wordprocessingml/2006/main" xmlns:w14="http://schemas.microsoft.com/office/word/2010/wordml" xmlns:w15="http://schemas.microsoft.com/office/word/2012/wordml" xmlns:w16cex="http://schemas.microsoft.com/office/word/2018/wordml/cex" xmlns:w16cid="http://schemas.microsoft.com/office/word/2016/wordml/cid" xmlns:w16="http://schemas.microsoft.com/office/word/2018/wordml" xmlns:w16sdtdh="http://schemas.microsoft.com/office/word/2020/wordml/sdtdatahash" xmlns:w16se="http://schemas.microsoft.com/office/word/2015/wordml/symex" xmlns:wpg="http://schemas.microsoft.com/office/word/2010/wordprocessingGroup" xmlns:wpi="http://schemas.microsoft.com/office/word/2010/wordprocessingInk" xmlns:wne="http://schemas.microsoft.com/office/word/2006/wordml" xmlns:wps="http://schemas.microsoft.com/office/word/2010/wordprocessingShape" mc:Ignorable="w14 w15 w16se w16cid w16 w16cex w16sdtdh wp14">
   <w:p>
     <w:pPr>
       <w:spacing w:line="259" w:lineRule="auto"/>
@@ -9788,7 +9803,7 @@
 </file>
 
 <file path=word/numbering.xml><?xml version="1.0" encoding="utf-8"?>
-<w:numbering xmlns:wpc="http://schemas.microsoft.com/office/word/2010/wordprocessingCanvas" xmlns:cx="http://schemas.microsoft.com/office/drawing/2014/chartex" xmlns:cx1="http://schemas.microsoft.com/office/drawing/2015/9/8/chartex" xmlns:cx2="http://schemas.microsoft.com/office/drawing/2015/10/21/chartex" xmlns:cx3="http://schemas.microsoft.com/office/drawing/2016/5/9/chartex" xmlns:cx4="http://schemas.microsoft.com/office/drawing/2016/5/10/chartex" xmlns:cx5="http://schemas.microsoft.com/office/drawing/2016/5/11/chartex" xmlns:cx6="http://schemas.microsoft.com/office/drawing/2016/5/12/chartex" xmlns:cx7="http://schemas.microsoft.com/office/drawing/2016/5/13/chartex" xmlns:cx8="http://schemas.microsoft.com/office/drawing/2016/5/14/chartex" xmlns:mc="http://schemas.openxmlformats.org/markup-compatibility/2006" xmlns:aink="http://schemas.microsoft.com/office/drawing/2016/ink" xmlns:am3d="http://schemas.microsoft.com/office/drawing/2017/model3d" xmlns:o="urn:schemas-microsoft-com:office:office" xmlns:r="http://schemas.openxmlformats.org/officeDocument/2006/relationships" xmlns:m="http://schemas.openxmlformats.org/officeDocument/2006/math" xmlns:v="urn:schemas-microsoft-com:vml" xmlns:wp14="http://schemas.microsoft.com/office/word/2010/wordprocessingDrawing" xmlns:wp="http://schemas.openxmlformats.org/drawingml/2006/wordprocessingDrawing" xmlns:w10="urn:schemas-microsoft-com:office:word" xmlns:w="http://schemas.openxmlformats.org/wordprocessingml/2006/main" xmlns:w14="http://schemas.microsoft.com/office/word/2010/wordml" xmlns:w15="http://schemas.microsoft.com/office/word/2012/wordml" xmlns:w16cex="http://schemas.microsoft.com/office/word/2018/wordml/cex" xmlns:w16cid="http://schemas.microsoft.com/office/word/2016/wordml/cid" xmlns:w16="http://schemas.microsoft.com/office/word/2018/wordml" xmlns:w16sdtdh="http://schemas.microsoft.com/office/word/2020/wordml/sdtdatahash" xmlns:w16se="http://schemas.microsoft.com/office/word/2015/wordml/symex" xmlns:wpg="http://schemas.microsoft.com/office/word/2010/wordprocessingGroup" xmlns:wpi="http://schemas.microsoft.com/office/word/2010/wordprocessingInk" xmlns:wne="http://schemas.microsoft.com/office/word/2006/wordml" xmlns:wps="http://schemas.microsoft.com/office/word/2010/wordprocessingShape" mc:Ignorable="w14 w15 w16se w16cid w16 w16cex w16sdtdh wp14">
+<w:numbering xmlns:wpc="http://schemas.microsoft.com/office/word/2010/wordprocessingCanvas" xmlns:cx="http://schemas.microsoft.com/office/drawing/2014/chartex" xmlns:cx1="http://schemas.microsoft.com/office/drawing/2015/9/8/chartex" xmlns:cx2="http://schemas.microsoft.com/office/drawing/2015/10/21/chartex" xmlns:cx3="http://schemas.microsoft.com/office/drawing/2016/5/9/chartex" xmlns:cx4="http://schemas.microsoft.com/office/drawing/2016/5/10/chartex" xmlns:cx5="http://schemas.microsoft.com/office/drawing/2016/5/11/chartex" xmlns:cx6="http://schemas.microsoft.com/office/drawing/2016/5/12/chartex" xmlns:cx7="http://schemas.microsoft.com/office/drawing/2016/5/13/chartex" xmlns:cx8="http://schemas.microsoft.com/office/drawing/2016/5/14/chartex" xmlns:mc="http://schemas.openxmlformats.org/markup-compatibility/2006" xmlns:aink="http://schemas.microsoft.com/office/drawing/2016/ink" xmlns:am3d="http://schemas.microsoft.com/office/drawing/2017/model3d" xmlns:o="urn:schemas-microsoft-com:office:office" xmlns:oel="http://schemas.microsoft.com/office/2019/extlst" xmlns:r="http://schemas.openxmlformats.org/officeDocument/2006/relationships" xmlns:m="http://schemas.openxmlformats.org/officeDocument/2006/math" xmlns:v="urn:schemas-microsoft-com:vml" xmlns:wp14="http://schemas.microsoft.com/office/word/2010/wordprocessingDrawing" xmlns:wp="http://schemas.openxmlformats.org/drawingml/2006/wordprocessingDrawing" xmlns:w10="urn:schemas-microsoft-com:office:word" xmlns:w="http://schemas.openxmlformats.org/wordprocessingml/2006/main" xmlns:w14="http://schemas.microsoft.com/office/word/2010/wordml" xmlns:w15="http://schemas.microsoft.com/office/word/2012/wordml" xmlns:w16cex="http://schemas.microsoft.com/office/word/2018/wordml/cex" xmlns:w16cid="http://schemas.microsoft.com/office/word/2016/wordml/cid" xmlns:w16="http://schemas.microsoft.com/office/word/2018/wordml" xmlns:w16sdtdh="http://schemas.microsoft.com/office/word/2020/wordml/sdtdatahash" xmlns:w16se="http://schemas.microsoft.com/office/word/2015/wordml/symex" xmlns:wpg="http://schemas.microsoft.com/office/word/2010/wordprocessingGroup" xmlns:wpi="http://schemas.microsoft.com/office/word/2010/wordprocessingInk" xmlns:wne="http://schemas.microsoft.com/office/word/2006/wordml" xmlns:wps="http://schemas.microsoft.com/office/word/2010/wordprocessingShape" mc:Ignorable="w14 w15 w16se w16cid w16 w16cex w16sdtdh wp14">
   <w:abstractNum w:abstractNumId="0" w15:restartNumberingAfterBreak="0">
     <w:nsid w:val="0042115A"/>
     <w:multiLevelType w:val="hybridMultilevel"/>
@@ -11521,46 +11536,46 @@
       </w:pPr>
     </w:lvl>
   </w:abstractNum>
-  <w:num w:numId="1">
+  <w:num w:numId="1" w16cid:durableId="684982569">
     <w:abstractNumId w:val="9"/>
   </w:num>
-  <w:num w:numId="2">
+  <w:num w:numId="2" w16cid:durableId="527791621">
     <w:abstractNumId w:val="3"/>
   </w:num>
-  <w:num w:numId="3">
+  <w:num w:numId="3" w16cid:durableId="163325041">
     <w:abstractNumId w:val="8"/>
   </w:num>
-  <w:num w:numId="4">
+  <w:num w:numId="4" w16cid:durableId="1739866560">
     <w:abstractNumId w:val="6"/>
   </w:num>
-  <w:num w:numId="5">
+  <w:num w:numId="5" w16cid:durableId="290133919">
     <w:abstractNumId w:val="11"/>
   </w:num>
-  <w:num w:numId="6">
+  <w:num w:numId="6" w16cid:durableId="884485126">
     <w:abstractNumId w:val="7"/>
   </w:num>
-  <w:num w:numId="7">
+  <w:num w:numId="7" w16cid:durableId="1379626427">
     <w:abstractNumId w:val="5"/>
   </w:num>
-  <w:num w:numId="8">
+  <w:num w:numId="8" w16cid:durableId="1305156164">
     <w:abstractNumId w:val="10"/>
   </w:num>
-  <w:num w:numId="9">
+  <w:num w:numId="9" w16cid:durableId="1732074864">
     <w:abstractNumId w:val="1"/>
   </w:num>
-  <w:num w:numId="10">
+  <w:num w:numId="10" w16cid:durableId="1204177557">
     <w:abstractNumId w:val="2"/>
   </w:num>
-  <w:num w:numId="11">
+  <w:num w:numId="11" w16cid:durableId="446973959">
     <w:abstractNumId w:val="0"/>
   </w:num>
-  <w:num w:numId="12">
+  <w:num w:numId="12" w16cid:durableId="1980763505">
     <w:abstractNumId w:val="12"/>
   </w:num>
-  <w:num w:numId="13">
+  <w:num w:numId="13" w16cid:durableId="1988362477">
     <w:abstractNumId w:val="4"/>
   </w:num>
-  <w:num w:numId="14">
+  <w:num w:numId="14" w16cid:durableId="385421666">
     <w:abstractNumId w:val="13"/>
   </w:num>
 </w:numbering>
@@ -12282,6 +12297,26 @@
     <w:basedOn w:val="DefaultParagraphFont"/>
     <w:rsid w:val="001E33F5"/>
   </w:style>
+  <w:style w:type="character" w:customStyle="1" w:styleId="highwire-cite-metadata-journal">
+    <w:name w:val="highwire-cite-metadata-journal"/>
+    <w:basedOn w:val="DefaultParagraphFont"/>
+    <w:rsid w:val="0053272A"/>
+  </w:style>
+  <w:style w:type="character" w:customStyle="1" w:styleId="highwire-cite-metadata-pages">
+    <w:name w:val="highwire-cite-metadata-pages"/>
+    <w:basedOn w:val="DefaultParagraphFont"/>
+    <w:rsid w:val="0053272A"/>
+  </w:style>
+  <w:style w:type="character" w:customStyle="1" w:styleId="highwire-cite-metadata-doi">
+    <w:name w:val="highwire-cite-metadata-doi"/>
+    <w:basedOn w:val="DefaultParagraphFont"/>
+    <w:rsid w:val="0053272A"/>
+  </w:style>
+  <w:style w:type="character" w:customStyle="1" w:styleId="doilabel">
+    <w:name w:val="doi_label"/>
+    <w:basedOn w:val="DefaultParagraphFont"/>
+    <w:rsid w:val="0053272A"/>
+  </w:style>
 </w:styles>
 </file>
 

</xml_diff>